<commit_message>
updated Informe de pruebas Alumno 1
</commit_message>
<xml_diff>
--- a/reports/Delivery 4/Student #1/Informe_de_Pruebas-Alumno#1.docx
+++ b/reports/Delivery 4/Student #1/Informe_de_Pruebas-Alumno#1.docx
@@ -1018,6 +1018,7 @@
                 <w:lang w:val="en-US"/>
               </w:rPr>
             </w:pPr>
+            <w:proofErr w:type="spellStart"/>
             <w:r>
               <w:rPr>
                 <w:rFonts w:ascii="Futura Condensed" w:hAnsi="Futura Condensed"/>
@@ -1025,8 +1026,29 @@
                 <w:szCs w:val="24"/>
                 <w:lang w:val="en-US"/>
               </w:rPr>
-              <w:t>Número de revisión</w:t>
-            </w:r>
+              <w:t>Número</w:t>
+            </w:r>
+            <w:proofErr w:type="spellEnd"/>
+            <w:r>
+              <w:rPr>
+                <w:rFonts w:ascii="Futura Condensed" w:hAnsi="Futura Condensed"/>
+                <w:sz w:val="24"/>
+                <w:szCs w:val="24"/>
+                <w:lang w:val="en-US"/>
+              </w:rPr>
+              <w:t xml:space="preserve"> de </w:t>
+            </w:r>
+            <w:proofErr w:type="spellStart"/>
+            <w:r>
+              <w:rPr>
+                <w:rFonts w:ascii="Futura Condensed" w:hAnsi="Futura Condensed"/>
+                <w:sz w:val="24"/>
+                <w:szCs w:val="24"/>
+                <w:lang w:val="en-US"/>
+              </w:rPr>
+              <w:t>revisión</w:t>
+            </w:r>
+            <w:proofErr w:type="spellEnd"/>
           </w:p>
         </w:tc>
         <w:tc>
@@ -1043,6 +1065,7 @@
                 <w:lang w:val="en-US"/>
               </w:rPr>
             </w:pPr>
+            <w:proofErr w:type="spellStart"/>
             <w:r>
               <w:rPr>
                 <w:rFonts w:ascii="Futura Condensed" w:hAnsi="Futura Condensed"/>
@@ -1052,6 +1075,7 @@
               </w:rPr>
               <w:t>Fecha</w:t>
             </w:r>
+            <w:proofErr w:type="spellEnd"/>
           </w:p>
         </w:tc>
         <w:tc>
@@ -1068,6 +1092,7 @@
                 <w:lang w:val="en-US"/>
               </w:rPr>
             </w:pPr>
+            <w:proofErr w:type="spellStart"/>
             <w:r>
               <w:rPr>
                 <w:rFonts w:ascii="Futura Condensed" w:hAnsi="Futura Condensed"/>
@@ -1077,6 +1102,7 @@
               </w:rPr>
               <w:t>Descripción</w:t>
             </w:r>
+            <w:proofErr w:type="spellEnd"/>
           </w:p>
         </w:tc>
       </w:tr>
@@ -1188,6 +1214,7 @@
                 <w:lang w:val="en-US"/>
               </w:rPr>
             </w:pPr>
+            <w:proofErr w:type="spellStart"/>
             <w:r>
               <w:rPr>
                 <w:rFonts w:cstheme="minorHAnsi"/>
@@ -1195,8 +1222,29 @@
                 <w:szCs w:val="20"/>
                 <w:lang w:val="en-US"/>
               </w:rPr>
-              <w:t>Creación del documento</w:t>
-            </w:r>
+              <w:t>Creación</w:t>
+            </w:r>
+            <w:proofErr w:type="spellEnd"/>
+            <w:r>
+              <w:rPr>
+                <w:rFonts w:cstheme="minorHAnsi"/>
+                <w:sz w:val="20"/>
+                <w:szCs w:val="20"/>
+                <w:lang w:val="en-US"/>
+              </w:rPr>
+              <w:t xml:space="preserve"> del </w:t>
+            </w:r>
+            <w:proofErr w:type="spellStart"/>
+            <w:r>
+              <w:rPr>
+                <w:rFonts w:cstheme="minorHAnsi"/>
+                <w:sz w:val="20"/>
+                <w:szCs w:val="20"/>
+                <w:lang w:val="en-US"/>
+              </w:rPr>
+              <w:t>documento</w:t>
+            </w:r>
+            <w:proofErr w:type="spellEnd"/>
           </w:p>
         </w:tc>
       </w:tr>
@@ -1376,6 +1424,7 @@
           <w:u w:val="single"/>
         </w:rPr>
       </w:pPr>
+      <w:proofErr w:type="spellStart"/>
       <w:r>
         <w:rPr>
           <w:b/>
@@ -1390,7 +1439,16 @@
           <w:bCs/>
           <w:u w:val="single"/>
         </w:rPr>
-        <w:t>ListTest:</w:t>
+        <w:t>ListTest</w:t>
+      </w:r>
+      <w:proofErr w:type="spellEnd"/>
+      <w:r>
+        <w:rPr>
+          <w:b/>
+          <w:bCs/>
+          <w:u w:val="single"/>
+        </w:rPr>
+        <w:t>:</w:t>
       </w:r>
       <w:r>
         <w:rPr>
@@ -1429,6 +1487,7 @@
           <w:u w:val="single"/>
         </w:rPr>
       </w:pPr>
+      <w:proofErr w:type="spellStart"/>
       <w:r>
         <w:rPr>
           <w:b/>
@@ -1443,7 +1502,16 @@
           <w:bCs/>
           <w:u w:val="single"/>
         </w:rPr>
-        <w:t xml:space="preserve">ListTest: </w:t>
+        <w:t>ListTest</w:t>
+      </w:r>
+      <w:proofErr w:type="spellEnd"/>
+      <w:r>
+        <w:rPr>
+          <w:b/>
+          <w:bCs/>
+          <w:u w:val="single"/>
+        </w:rPr>
+        <w:t xml:space="preserve">: </w:t>
       </w:r>
       <w:r>
         <w:t xml:space="preserve">Comprueba que la aplicación lista correctamente las </w:t>
@@ -1474,46 +1542,26 @@
           <w:u w:val="single"/>
         </w:rPr>
       </w:pPr>
-      <w:r>
-        <w:rPr>
-          <w:b/>
-          <w:bCs/>
-          <w:u w:val="single"/>
-        </w:rPr>
-        <w:t>LecturerLectureList</w:t>
-      </w:r>
-      <w:r>
-        <w:rPr>
-          <w:b/>
-          <w:bCs/>
-          <w:u w:val="single"/>
-        </w:rPr>
-        <w:t>All</w:t>
-      </w:r>
-      <w:r>
-        <w:rPr>
-          <w:b/>
-          <w:bCs/>
-          <w:u w:val="single"/>
-        </w:rPr>
-        <w:t>Test:</w:t>
-      </w:r>
-      <w:r>
-        <w:rPr>
-          <w:b/>
-          <w:bCs/>
-          <w:u w:val="single"/>
-        </w:rPr>
-        <w:t xml:space="preserve"> </w:t>
-      </w:r>
-      <w:r>
-        <w:t xml:space="preserve">Comprueba que la aplicación lista correctamente las lecciones de un </w:t>
-      </w:r>
-      <w:r>
-        <w:t>profesor</w:t>
-      </w:r>
-      <w:r>
-        <w:t xml:space="preserve"> exitosamente, además de rechazar los intentos de hackeo. No se encontraron errores durante la fase de testeo al ejecutarlos.</w:t>
+      <w:proofErr w:type="spellStart"/>
+      <w:r>
+        <w:rPr>
+          <w:b/>
+          <w:bCs/>
+          <w:u w:val="single"/>
+        </w:rPr>
+        <w:t>LecturerLectureListAllTest</w:t>
+      </w:r>
+      <w:proofErr w:type="spellEnd"/>
+      <w:r>
+        <w:rPr>
+          <w:b/>
+          <w:bCs/>
+          <w:u w:val="single"/>
+        </w:rPr>
+        <w:t xml:space="preserve">: </w:t>
+      </w:r>
+      <w:r>
+        <w:t>Comprueba que la aplicación lista correctamente las lecciones de un profesor exitosamente, además de rechazar los intentos de hackeo. No se encontraron errores durante la fase de testeo al ejecutarlos.</w:t>
       </w:r>
     </w:p>
     <w:p>
@@ -1570,6 +1618,7 @@
           <w:u w:val="single"/>
         </w:rPr>
       </w:pPr>
+      <w:proofErr w:type="spellStart"/>
       <w:r>
         <w:rPr>
           <w:b/>
@@ -1584,7 +1633,16 @@
           <w:bCs/>
           <w:u w:val="single"/>
         </w:rPr>
-        <w:t>ShowTest:</w:t>
+        <w:t>ShowTest</w:t>
+      </w:r>
+      <w:proofErr w:type="spellEnd"/>
+      <w:r>
+        <w:rPr>
+          <w:b/>
+          <w:bCs/>
+          <w:u w:val="single"/>
+        </w:rPr>
+        <w:t>:</w:t>
       </w:r>
       <w:r>
         <w:t xml:space="preserve"> Comprueba que la aplicación muestra correctamente la información de los </w:t>
@@ -1615,6 +1673,7 @@
           <w:u w:val="single"/>
         </w:rPr>
       </w:pPr>
+      <w:proofErr w:type="spellStart"/>
       <w:r>
         <w:rPr>
           <w:b/>
@@ -1629,7 +1688,16 @@
           <w:bCs/>
           <w:u w:val="single"/>
         </w:rPr>
-        <w:t xml:space="preserve">ShowTest: </w:t>
+        <w:t>ShowTest</w:t>
+      </w:r>
+      <w:proofErr w:type="spellEnd"/>
+      <w:r>
+        <w:rPr>
+          <w:b/>
+          <w:bCs/>
+          <w:u w:val="single"/>
+        </w:rPr>
+        <w:t xml:space="preserve">: </w:t>
       </w:r>
       <w:r>
         <w:t xml:space="preserve">Comprueba que la aplicación muestra correctamente la información de las sesiones de </w:t>
@@ -1700,6 +1768,7 @@
           <w:u w:val="single"/>
         </w:rPr>
       </w:pPr>
+      <w:proofErr w:type="spellStart"/>
       <w:r>
         <w:rPr>
           <w:b/>
@@ -1714,7 +1783,16 @@
           <w:bCs/>
           <w:u w:val="single"/>
         </w:rPr>
-        <w:t>CreateTest:</w:t>
+        <w:t>CreateTest</w:t>
+      </w:r>
+      <w:proofErr w:type="spellEnd"/>
+      <w:r>
+        <w:rPr>
+          <w:b/>
+          <w:bCs/>
+          <w:u w:val="single"/>
+        </w:rPr>
+        <w:t>:</w:t>
       </w:r>
       <w:r>
         <w:t xml:space="preserve"> Comprueba que la aplicación crea correctamente </w:t>
@@ -1748,6 +1826,7 @@
           <w:u w:val="single"/>
         </w:rPr>
       </w:pPr>
+      <w:proofErr w:type="spellStart"/>
       <w:r>
         <w:rPr>
           <w:b/>
@@ -1762,7 +1841,16 @@
           <w:bCs/>
           <w:u w:val="single"/>
         </w:rPr>
-        <w:t xml:space="preserve">CreateTest: </w:t>
+        <w:t>CreateTest</w:t>
+      </w:r>
+      <w:proofErr w:type="spellEnd"/>
+      <w:r>
+        <w:rPr>
+          <w:b/>
+          <w:bCs/>
+          <w:u w:val="single"/>
+        </w:rPr>
+        <w:t xml:space="preserve">: </w:t>
       </w:r>
       <w:r>
         <w:t xml:space="preserve">Comprueba que la aplicación crea correctamente nuevas </w:t>
@@ -1793,44 +1881,26 @@
           <w:u w:val="single"/>
         </w:rPr>
       </w:pPr>
-      <w:r>
-        <w:rPr>
-          <w:b/>
-          <w:bCs/>
-          <w:u w:val="single"/>
-        </w:rPr>
-        <w:t>LecturerLecture</w:t>
-      </w:r>
-      <w:r>
-        <w:rPr>
-          <w:b/>
-          <w:bCs/>
-          <w:u w:val="single"/>
-        </w:rPr>
-        <w:t>sInCourse</w:t>
-      </w:r>
-      <w:r>
-        <w:rPr>
-          <w:b/>
-          <w:bCs/>
-          <w:u w:val="single"/>
-        </w:rPr>
-        <w:t xml:space="preserve">CreateTest: </w:t>
-      </w:r>
-      <w:r>
-        <w:t xml:space="preserve">Comprueba que la aplicación crea correctamente nuevas </w:t>
-      </w:r>
-      <w:r>
-        <w:t>asociaciones entre un curso y una lección</w:t>
-      </w:r>
-      <w:r>
-        <w:t xml:space="preserve"> con parámetros correctos y no crea las </w:t>
-      </w:r>
-      <w:r>
-        <w:t>asociaciones</w:t>
-      </w:r>
-      <w:r>
-        <w:t xml:space="preserve"> con parámetros incorrectos, además de rechazar los intentos de hackeo. No se encontraron errores durante la fase de testeo al ejecutarlos.</w:t>
+      <w:proofErr w:type="spellStart"/>
+      <w:r>
+        <w:rPr>
+          <w:b/>
+          <w:bCs/>
+          <w:u w:val="single"/>
+        </w:rPr>
+        <w:t>LecturerLecturesInCourseCreateTest</w:t>
+      </w:r>
+      <w:proofErr w:type="spellEnd"/>
+      <w:r>
+        <w:rPr>
+          <w:b/>
+          <w:bCs/>
+          <w:u w:val="single"/>
+        </w:rPr>
+        <w:t xml:space="preserve">: </w:t>
+      </w:r>
+      <w:r>
+        <w:t>Comprueba que la aplicación crea correctamente nuevas asociaciones entre un curso y una lección con parámetros correctos y no crea las asociaciones con parámetros incorrectos, además de rechazar los intentos de hackeo. No se encontraron errores durante la fase de testeo al ejecutarlos.</w:t>
       </w:r>
     </w:p>
     <w:p>
@@ -1900,6 +1970,7 @@
           <w:u w:val="single"/>
         </w:rPr>
       </w:pPr>
+      <w:proofErr w:type="spellStart"/>
       <w:r>
         <w:rPr>
           <w:b/>
@@ -1914,7 +1985,16 @@
           <w:bCs/>
           <w:u w:val="single"/>
         </w:rPr>
-        <w:t xml:space="preserve">UpdateTest: </w:t>
+        <w:t>UpdateTest</w:t>
+      </w:r>
+      <w:proofErr w:type="spellEnd"/>
+      <w:r>
+        <w:rPr>
+          <w:b/>
+          <w:bCs/>
+          <w:u w:val="single"/>
+        </w:rPr>
+        <w:t xml:space="preserve">: </w:t>
       </w:r>
       <w:r>
         <w:t xml:space="preserve">Comprueba que la aplicación actualiza correctamente </w:t>
@@ -1945,6 +2025,7 @@
           <w:u w:val="single"/>
         </w:rPr>
       </w:pPr>
+      <w:proofErr w:type="spellStart"/>
       <w:r>
         <w:rPr>
           <w:b/>
@@ -1959,7 +2040,16 @@
           <w:bCs/>
           <w:u w:val="single"/>
         </w:rPr>
-        <w:t xml:space="preserve">UpdateTest: </w:t>
+        <w:t>UpdateTest</w:t>
+      </w:r>
+      <w:proofErr w:type="spellEnd"/>
+      <w:r>
+        <w:rPr>
+          <w:b/>
+          <w:bCs/>
+          <w:u w:val="single"/>
+        </w:rPr>
+        <w:t xml:space="preserve">: </w:t>
       </w:r>
       <w:r>
         <w:t xml:space="preserve">Comprueba que la aplicación actualiza correctamente </w:t>
@@ -2032,6 +2122,7 @@
           <w:u w:val="single"/>
         </w:rPr>
       </w:pPr>
+      <w:proofErr w:type="spellStart"/>
       <w:r>
         <w:rPr>
           <w:b/>
@@ -2046,7 +2137,16 @@
           <w:bCs/>
           <w:u w:val="single"/>
         </w:rPr>
-        <w:t xml:space="preserve">DeleteTest: </w:t>
+        <w:t>DeleteTest</w:t>
+      </w:r>
+      <w:proofErr w:type="spellEnd"/>
+      <w:r>
+        <w:rPr>
+          <w:b/>
+          <w:bCs/>
+          <w:u w:val="single"/>
+        </w:rPr>
+        <w:t xml:space="preserve">: </w:t>
       </w:r>
       <w:r>
         <w:t xml:space="preserve">Comprueba que la aplicación elimina los </w:t>
@@ -2077,6 +2177,7 @@
           <w:u w:val="single"/>
         </w:rPr>
       </w:pPr>
+      <w:proofErr w:type="spellStart"/>
       <w:r>
         <w:rPr>
           <w:b/>
@@ -2091,7 +2192,16 @@
           <w:bCs/>
           <w:u w:val="single"/>
         </w:rPr>
-        <w:t xml:space="preserve">DeleteTest: </w:t>
+        <w:t>DeleteTest</w:t>
+      </w:r>
+      <w:proofErr w:type="spellEnd"/>
+      <w:r>
+        <w:rPr>
+          <w:b/>
+          <w:bCs/>
+          <w:u w:val="single"/>
+        </w:rPr>
+        <w:t xml:space="preserve">: </w:t>
       </w:r>
       <w:r>
         <w:t xml:space="preserve">Comprueba que la aplicación elimina las </w:t>
@@ -2122,38 +2232,26 @@
           <w:u w:val="single"/>
         </w:rPr>
       </w:pPr>
-      <w:r>
-        <w:rPr>
-          <w:b/>
-          <w:bCs/>
-          <w:u w:val="single"/>
-        </w:rPr>
-        <w:t>LecturerLecture</w:t>
-      </w:r>
-      <w:r>
-        <w:rPr>
-          <w:b/>
-          <w:bCs/>
-          <w:u w:val="single"/>
-        </w:rPr>
-        <w:t>sInCourse</w:t>
-      </w:r>
-      <w:r>
-        <w:rPr>
-          <w:b/>
-          <w:bCs/>
-          <w:u w:val="single"/>
-        </w:rPr>
-        <w:t xml:space="preserve">DeleteTest: </w:t>
-      </w:r>
-      <w:r>
-        <w:t xml:space="preserve">Comprueba que la aplicación elimina las </w:t>
-      </w:r>
-      <w:r>
-        <w:t xml:space="preserve">asociaciones entre cursos y </w:t>
-      </w:r>
-      <w:r>
-        <w:t>lecciones de manera exitosa, y rechaza los intentos de hackeo. No se encontraron errores durante la fase de testeo al ejecutarlos.</w:t>
+      <w:proofErr w:type="spellStart"/>
+      <w:r>
+        <w:rPr>
+          <w:b/>
+          <w:bCs/>
+          <w:u w:val="single"/>
+        </w:rPr>
+        <w:t>LecturerLecturesInCourseDeleteTest</w:t>
+      </w:r>
+      <w:proofErr w:type="spellEnd"/>
+      <w:r>
+        <w:rPr>
+          <w:b/>
+          <w:bCs/>
+          <w:u w:val="single"/>
+        </w:rPr>
+        <w:t xml:space="preserve">: </w:t>
+      </w:r>
+      <w:r>
+        <w:t>Comprueba que la aplicación elimina las asociaciones entre cursos y lecciones de manera exitosa, y rechaza los intentos de hackeo. No se encontraron errores durante la fase de testeo al ejecutarlos.</w:t>
       </w:r>
     </w:p>
     <w:p>
@@ -2222,6 +2320,7 @@
           <w:u w:val="single"/>
         </w:rPr>
       </w:pPr>
+      <w:proofErr w:type="spellStart"/>
       <w:r>
         <w:rPr>
           <w:b/>
@@ -2236,7 +2335,16 @@
           <w:bCs/>
           <w:u w:val="single"/>
         </w:rPr>
-        <w:t xml:space="preserve">PublishTest: </w:t>
+        <w:t>PublishTest</w:t>
+      </w:r>
+      <w:proofErr w:type="spellEnd"/>
+      <w:r>
+        <w:rPr>
+          <w:b/>
+          <w:bCs/>
+          <w:u w:val="single"/>
+        </w:rPr>
+        <w:t xml:space="preserve">: </w:t>
       </w:r>
       <w:r>
         <w:t xml:space="preserve">Comprueba que la aplicación publica los </w:t>
@@ -2277,41 +2385,26 @@
           <w:u w:val="single"/>
         </w:rPr>
       </w:pPr>
-      <w:r>
-        <w:rPr>
-          <w:b/>
-          <w:bCs/>
-          <w:u w:val="single"/>
-        </w:rPr>
-        <w:t>Lecturer</w:t>
-      </w:r>
-      <w:r>
-        <w:rPr>
-          <w:b/>
-          <w:bCs/>
-          <w:u w:val="single"/>
-        </w:rPr>
-        <w:t>Lecture</w:t>
-      </w:r>
-      <w:r>
-        <w:rPr>
-          <w:b/>
-          <w:bCs/>
-          <w:u w:val="single"/>
-        </w:rPr>
-        <w:t xml:space="preserve">PublishTest: </w:t>
-      </w:r>
-      <w:r>
-        <w:t xml:space="preserve">Comprueba que la aplicación publica </w:t>
-      </w:r>
-      <w:r>
-        <w:t>las lecciones</w:t>
-      </w:r>
-      <w:r>
-        <w:t xml:space="preserve"> de los profesores de manera exitosa, y rechaza los intentos de hackeo</w:t>
-      </w:r>
-      <w:r>
-        <w:t>.</w:t>
+      <w:proofErr w:type="spellStart"/>
+      <w:r>
+        <w:rPr>
+          <w:b/>
+          <w:bCs/>
+          <w:u w:val="single"/>
+        </w:rPr>
+        <w:t>LecturerLecturePublishTest</w:t>
+      </w:r>
+      <w:proofErr w:type="spellEnd"/>
+      <w:r>
+        <w:rPr>
+          <w:b/>
+          <w:bCs/>
+          <w:u w:val="single"/>
+        </w:rPr>
+        <w:t xml:space="preserve">: </w:t>
+      </w:r>
+      <w:r>
+        <w:t>Comprueba que la aplicación publica las lecciones de los profesores de manera exitosa, y rechaza los intentos de hackeo.</w:t>
       </w:r>
       <w:r>
         <w:t xml:space="preserve"> </w:t>
@@ -2429,6 +2522,7 @@
         <w:rPr>
           <w:b/>
           <w:bCs/>
+          <w:noProof/>
           <w:u w:val="single"/>
         </w:rPr>
         <w:drawing>
@@ -2480,6 +2574,7 @@
         <w:rPr>
           <w:b/>
           <w:bCs/>
+          <w:noProof/>
           <w:u w:val="single"/>
         </w:rPr>
         <w:drawing>
@@ -2520,30 +2615,122 @@
       </w:r>
     </w:p>
     <w:p>
-      <w:pPr>
-        <w:rPr>
-          <w:b/>
-          <w:bCs/>
-          <w:u w:val="single"/>
-        </w:rPr>
-      </w:pPr>
-      <w:r>
+      <w:r>
+        <w:lastRenderedPageBreak/>
+        <w:t xml:space="preserve">Como podemos observar, el tiempo tomado en ejecutar las pruebas es casi el mismo en ambos ordenadores, con una diferencia bastante notable en </w:t>
+      </w:r>
+      <w:proofErr w:type="spellStart"/>
+      <w:r>
+        <w:t>course</w:t>
+      </w:r>
+      <w:proofErr w:type="spellEnd"/>
+      <w:r>
+        <w:t>/</w:t>
+      </w:r>
+      <w:proofErr w:type="spellStart"/>
+      <w:r>
+        <w:t>delete</w:t>
+      </w:r>
+      <w:proofErr w:type="spellEnd"/>
+      <w:r>
+        <w:t xml:space="preserve"> y </w:t>
+      </w:r>
+      <w:proofErr w:type="spellStart"/>
+      <w:r>
+        <w:t>lectures</w:t>
+      </w:r>
+      <w:proofErr w:type="spellEnd"/>
+      <w:r>
+        <w:t>-</w:t>
+      </w:r>
+      <w:proofErr w:type="spellStart"/>
+      <w:r>
+        <w:t>in-course</w:t>
+      </w:r>
+      <w:proofErr w:type="spellEnd"/>
+      <w:r>
+        <w:t>/</w:t>
+      </w:r>
+      <w:proofErr w:type="spellStart"/>
+      <w:r>
+        <w:t>create</w:t>
+      </w:r>
+      <w:proofErr w:type="spellEnd"/>
+      <w:r>
+        <w:t xml:space="preserve"> donde la diferencia es más del doble de tiempo en el ordenador 2. Esto último resulta especialmente llamativo dado el hecho de que el ordenador 2 es significativamente más potente que el ordenador 1, lo cual puede deberse a problemas de compatibilidad con el hardware. </w:t>
+      </w:r>
+    </w:p>
+    <w:p>
+      <w:pPr>
         <w:rPr>
           <w:sz w:val="20"/>
           <w:szCs w:val="20"/>
         </w:rPr>
-        <w:lastRenderedPageBreak/>
-        <w:t>Y aquí una gráfica que muestra la media de los tiempos de ejecución de las pruebas agrupadas por “request path”.</w:t>
+      </w:pPr>
+    </w:p>
+    <w:p>
+      <w:pPr>
+        <w:rPr>
+          <w:b/>
+          <w:bCs/>
+          <w:u w:val="single"/>
+        </w:rPr>
+      </w:pPr>
+      <w:r>
+        <w:rPr>
+          <w:sz w:val="20"/>
+          <w:szCs w:val="20"/>
+        </w:rPr>
+        <w:t>La siguiente</w:t>
+      </w:r>
+      <w:r>
+        <w:rPr>
+          <w:sz w:val="20"/>
+          <w:szCs w:val="20"/>
+        </w:rPr>
+        <w:t xml:space="preserve"> gráfica muestra la media de los tiempos de ejecución de las pruebas agrupadas por “</w:t>
+      </w:r>
+      <w:proofErr w:type="spellStart"/>
+      <w:r>
+        <w:rPr>
+          <w:sz w:val="20"/>
+          <w:szCs w:val="20"/>
+        </w:rPr>
+        <w:t>request</w:t>
+      </w:r>
+      <w:proofErr w:type="spellEnd"/>
+      <w:r>
+        <w:rPr>
+          <w:sz w:val="20"/>
+          <w:szCs w:val="20"/>
+        </w:rPr>
+        <w:t xml:space="preserve"> </w:t>
+      </w:r>
+      <w:proofErr w:type="spellStart"/>
+      <w:r>
+        <w:rPr>
+          <w:sz w:val="20"/>
+          <w:szCs w:val="20"/>
+        </w:rPr>
+        <w:t>path</w:t>
+      </w:r>
+      <w:proofErr w:type="spellEnd"/>
+      <w:r>
+        <w:rPr>
+          <w:sz w:val="20"/>
+          <w:szCs w:val="20"/>
+        </w:rPr>
+        <w:t>”.</w:t>
       </w:r>
     </w:p>
     <w:p/>
     <w:p>
       <w:r>
         <w:drawing>
-          <wp:inline distT="0" distB="0" distL="0" distR="0" wp14:anchorId="014087C0" wp14:editId="23A48E6B">
-            <wp:extent cx="5334744" cy="3439005"/>
-            <wp:effectExtent l="0" t="0" r="0" b="9525"/>
-            <wp:docPr id="472561168" name="Picture 1" descr="A picture containing text, screenshot, font, line&#10;&#10;Description automatically generated"/>
+          <wp:inline distT="0" distB="0" distL="0" distR="0" wp14:anchorId="2EF91A86" wp14:editId="49222EB7">
+            <wp:extent cx="5400040" cy="3263900"/>
+            <wp:effectExtent l="0" t="0" r="0" b="0"/>
+            <wp:docPr id="955616188" name="Picture 1" descr="A picture containing text, line, screenshot, plot&#10;&#10;Description automatically generated"/>
             <wp:cNvGraphicFramePr>
               <a:graphicFrameLocks xmlns:a="http://schemas.openxmlformats.org/drawingml/2006/main" noChangeAspect="1"/>
             </wp:cNvGraphicFramePr>
@@ -2551,7 +2738,7 @@
               <a:graphicData uri="http://schemas.openxmlformats.org/drawingml/2006/picture">
                 <pic:pic xmlns:pic="http://schemas.openxmlformats.org/drawingml/2006/picture">
                   <pic:nvPicPr>
-                    <pic:cNvPr id="472561168" name="Picture 1" descr="A picture containing text, screenshot, font, line&#10;&#10;Description automatically generated"/>
+                    <pic:cNvPr id="955616188" name="Picture 1" descr="A picture containing text, line, screenshot, plot&#10;&#10;Description automatically generated"/>
                     <pic:cNvPicPr/>
                   </pic:nvPicPr>
                   <pic:blipFill>
@@ -2563,7 +2750,7 @@
                   <pic:spPr>
                     <a:xfrm>
                       <a:off x="0" y="0"/>
-                      <a:ext cx="5334744" cy="3439005"/>
+                      <a:ext cx="5400040" cy="3263900"/>
                     </a:xfrm>
                     <a:prstGeom prst="rect">
                       <a:avLst/>
@@ -2580,39 +2767,155 @@
     <w:p/>
     <w:p>
       <w:r>
-        <w:t xml:space="preserve">Como podemos observar, el tiempo tomado en ejecutar las pruebas es casi el mismo en ambos ordenadores, con una diferencia </w:t>
-      </w:r>
-      <w:r>
-        <w:t xml:space="preserve">bastante notable en </w:t>
-      </w:r>
-      <w:r>
-        <w:t xml:space="preserve">course/delete y </w:t>
-      </w:r>
-      <w:r>
-        <w:t>lectures-in-course</w:t>
-      </w:r>
-      <w:r>
-        <w:t>/create donde la diferencia es más del doble de tiempo en el ordenador 2. Esto último resulta especialmente llamativo dado el hecho de que el ordenador 2 es significativamente más potente que el ordenador 1, lo cual puede deberse a problemas de compatibilidad con el hardware</w:t>
-      </w:r>
-      <w:r>
-        <w:t xml:space="preserve">. </w:t>
+        <w:lastRenderedPageBreak/>
+        <w:drawing>
+          <wp:inline distT="0" distB="0" distL="0" distR="0" wp14:anchorId="3114E075" wp14:editId="00C39349">
+            <wp:extent cx="4010025" cy="4449980"/>
+            <wp:effectExtent l="0" t="0" r="0" b="8255"/>
+            <wp:docPr id="49434956" name="Picture 1" descr="A screenshot of a graph&#10;&#10;Description automatically generated with medium confidence"/>
+            <wp:cNvGraphicFramePr>
+              <a:graphicFrameLocks xmlns:a="http://schemas.openxmlformats.org/drawingml/2006/main" noChangeAspect="1"/>
+            </wp:cNvGraphicFramePr>
+            <a:graphic xmlns:a="http://schemas.openxmlformats.org/drawingml/2006/main">
+              <a:graphicData uri="http://schemas.openxmlformats.org/drawingml/2006/picture">
+                <pic:pic xmlns:pic="http://schemas.openxmlformats.org/drawingml/2006/picture">
+                  <pic:nvPicPr>
+                    <pic:cNvPr id="49434956" name="Picture 1" descr="A screenshot of a graph&#10;&#10;Description automatically generated with medium confidence"/>
+                    <pic:cNvPicPr/>
+                  </pic:nvPicPr>
+                  <pic:blipFill>
+                    <a:blip r:embed="rId8"/>
+                    <a:stretch>
+                      <a:fillRect/>
+                    </a:stretch>
+                  </pic:blipFill>
+                  <pic:spPr>
+                    <a:xfrm>
+                      <a:off x="0" y="0"/>
+                      <a:ext cx="4051136" cy="4495601"/>
+                    </a:xfrm>
+                    <a:prstGeom prst="rect">
+                      <a:avLst/>
+                    </a:prstGeom>
+                  </pic:spPr>
+                </pic:pic>
+              </a:graphicData>
+            </a:graphic>
+          </wp:inline>
+        </w:drawing>
       </w:r>
     </w:p>
     <w:p/>
     <w:p>
       <w:r>
-        <w:t xml:space="preserve">Por otro </w:t>
-      </w:r>
-      <w:r>
-        <w:t>lado,</w:t>
-      </w:r>
-      <w:r>
-        <w:t xml:space="preserve"> se notan picos notables en el tiempo medio que tardan los test de crear curso y en menor medida de publicar lecciones agrupados por “request path”. En términos generales los tiempos no son demasiado dispares salvo algunas pruebas aisladas (“outliers”).</w:t>
+        <w:drawing>
+          <wp:inline distT="0" distB="0" distL="0" distR="0" wp14:anchorId="3522BC3D" wp14:editId="62818380">
+            <wp:extent cx="4076112" cy="4019550"/>
+            <wp:effectExtent l="0" t="0" r="635" b="0"/>
+            <wp:docPr id="1548296390" name="Picture 1" descr="A picture containing text, screenshot, line, plot&#10;&#10;Description automatically generated"/>
+            <wp:cNvGraphicFramePr>
+              <a:graphicFrameLocks xmlns:a="http://schemas.openxmlformats.org/drawingml/2006/main" noChangeAspect="1"/>
+            </wp:cNvGraphicFramePr>
+            <a:graphic xmlns:a="http://schemas.openxmlformats.org/drawingml/2006/main">
+              <a:graphicData uri="http://schemas.openxmlformats.org/drawingml/2006/picture">
+                <pic:pic xmlns:pic="http://schemas.openxmlformats.org/drawingml/2006/picture">
+                  <pic:nvPicPr>
+                    <pic:cNvPr id="1548296390" name="Picture 1" descr="A picture containing text, screenshot, line, plot&#10;&#10;Description automatically generated"/>
+                    <pic:cNvPicPr/>
+                  </pic:nvPicPr>
+                  <pic:blipFill>
+                    <a:blip r:embed="rId9"/>
+                    <a:stretch>
+                      <a:fillRect/>
+                    </a:stretch>
+                  </pic:blipFill>
+                  <pic:spPr>
+                    <a:xfrm>
+                      <a:off x="0" y="0"/>
+                      <a:ext cx="4093989" cy="4037179"/>
+                    </a:xfrm>
+                    <a:prstGeom prst="rect">
+                      <a:avLst/>
+                    </a:prstGeom>
+                  </pic:spPr>
+                </pic:pic>
+              </a:graphicData>
+            </a:graphic>
+          </wp:inline>
+        </w:drawing>
       </w:r>
     </w:p>
     <w:p/>
     <w:p/>
+    <w:p>
+      <w:r>
+        <w:t xml:space="preserve">Por otro </w:t>
+      </w:r>
+      <w:r>
+        <w:t>lado,</w:t>
+      </w:r>
+      <w:r>
+        <w:t xml:space="preserve"> se notan picos notables en el tiempo medio que tardan </w:t>
+      </w:r>
+      <w:proofErr w:type="gramStart"/>
+      <w:r>
+        <w:t>los test</w:t>
+      </w:r>
+      <w:proofErr w:type="gramEnd"/>
+      <w:r>
+        <w:t xml:space="preserve"> de </w:t>
+      </w:r>
+      <w:r>
+        <w:t>hacking</w:t>
+      </w:r>
+      <w:r>
+        <w:t xml:space="preserve"> y en </w:t>
+      </w:r>
+      <w:r>
+        <w:t xml:space="preserve">mucho </w:t>
+      </w:r>
+      <w:r>
+        <w:t xml:space="preserve">menor </w:t>
+      </w:r>
+      <w:r>
+        <w:t>grado, las pruebas</w:t>
+      </w:r>
+      <w:r>
+        <w:t xml:space="preserve"> </w:t>
+      </w:r>
+      <w:r>
+        <w:t>positivas</w:t>
+      </w:r>
+      <w:r>
+        <w:t>. En términos generales los tiempos no son demasiado dispares</w:t>
+      </w:r>
+      <w:r>
+        <w:t xml:space="preserve"> entre pruebas del mismo tipo</w:t>
+      </w:r>
+      <w:r>
+        <w:t xml:space="preserve"> salvo algunas pruebas aisladas (“</w:t>
+      </w:r>
+      <w:proofErr w:type="spellStart"/>
+      <w:r>
+        <w:t>outliers</w:t>
+      </w:r>
+      <w:proofErr w:type="spellEnd"/>
+      <w:r>
+        <w:t>”)</w:t>
+      </w:r>
+      <w:r>
+        <w:t xml:space="preserve"> que coincide de nuevo en un hacking, lo cual está dentro de la generalidad que presentan los datos</w:t>
+      </w:r>
+      <w:r>
+        <w:t>.</w:t>
+      </w:r>
+    </w:p>
     <w:p/>
+    <w:p>
+      <w:r>
+        <w:t>Para esta última prueba de rendimiento se han llevado a cabo una serie de cambios para probar si mejora el rendimiento.</w:t>
+      </w:r>
+    </w:p>
     <w:p/>
     <w:tbl>
       <w:tblPr>
@@ -2662,7 +2965,6 @@
                 <w:color w:val="000000"/>
                 <w:lang w:val="en-GB" w:eastAsia="es-ES"/>
               </w:rPr>
-              <w:lastRenderedPageBreak/>
               <w:t>z-Test: Two Sample for Means</w:t>
             </w:r>
           </w:p>
@@ -3114,14 +3416,34 @@
                 <w:lang w:eastAsia="es-ES"/>
               </w:rPr>
             </w:pPr>
-            <w:r>
-              <w:rPr>
-                <w:rFonts w:ascii="Calibri" w:eastAsia="Times New Roman" w:hAnsi="Calibri" w:cs="Calibri"/>
-                <w:color w:val="000000"/>
-                <w:lang w:eastAsia="es-ES"/>
-              </w:rPr>
-              <w:t>Known Variance</w:t>
-            </w:r>
+            <w:proofErr w:type="spellStart"/>
+            <w:r>
+              <w:rPr>
+                <w:rFonts w:ascii="Calibri" w:eastAsia="Times New Roman" w:hAnsi="Calibri" w:cs="Calibri"/>
+                <w:color w:val="000000"/>
+                <w:lang w:eastAsia="es-ES"/>
+              </w:rPr>
+              <w:t>Known</w:t>
+            </w:r>
+            <w:proofErr w:type="spellEnd"/>
+            <w:r>
+              <w:rPr>
+                <w:rFonts w:ascii="Calibri" w:eastAsia="Times New Roman" w:hAnsi="Calibri" w:cs="Calibri"/>
+                <w:color w:val="000000"/>
+                <w:lang w:eastAsia="es-ES"/>
+              </w:rPr>
+              <w:t xml:space="preserve"> </w:t>
+            </w:r>
+            <w:proofErr w:type="spellStart"/>
+            <w:r>
+              <w:rPr>
+                <w:rFonts w:ascii="Calibri" w:eastAsia="Times New Roman" w:hAnsi="Calibri" w:cs="Calibri"/>
+                <w:color w:val="000000"/>
+                <w:lang w:eastAsia="es-ES"/>
+              </w:rPr>
+              <w:t>Variance</w:t>
+            </w:r>
+            <w:proofErr w:type="spellEnd"/>
           </w:p>
         </w:tc>
         <w:tc>
@@ -3220,6 +3542,7 @@
                 <w:lang w:eastAsia="es-ES"/>
               </w:rPr>
             </w:pPr>
+            <w:proofErr w:type="spellStart"/>
             <w:r>
               <w:rPr>
                 <w:rFonts w:ascii="Calibri" w:eastAsia="Times New Roman" w:hAnsi="Calibri" w:cs="Calibri"/>
@@ -3228,6 +3551,7 @@
               </w:rPr>
               <w:t>Observations</w:t>
             </w:r>
+            <w:proofErr w:type="spellEnd"/>
           </w:p>
         </w:tc>
         <w:tc>
@@ -3326,14 +3650,34 @@
                 <w:lang w:eastAsia="es-ES"/>
               </w:rPr>
             </w:pPr>
-            <w:r>
-              <w:rPr>
-                <w:rFonts w:ascii="Calibri" w:eastAsia="Times New Roman" w:hAnsi="Calibri" w:cs="Calibri"/>
-                <w:color w:val="000000"/>
-                <w:lang w:eastAsia="es-ES"/>
-              </w:rPr>
-              <w:t>Hypothesized Mean Difference</w:t>
-            </w:r>
+            <w:proofErr w:type="spellStart"/>
+            <w:r>
+              <w:rPr>
+                <w:rFonts w:ascii="Calibri" w:eastAsia="Times New Roman" w:hAnsi="Calibri" w:cs="Calibri"/>
+                <w:color w:val="000000"/>
+                <w:lang w:eastAsia="es-ES"/>
+              </w:rPr>
+              <w:t>Hypothesized</w:t>
+            </w:r>
+            <w:proofErr w:type="spellEnd"/>
+            <w:r>
+              <w:rPr>
+                <w:rFonts w:ascii="Calibri" w:eastAsia="Times New Roman" w:hAnsi="Calibri" w:cs="Calibri"/>
+                <w:color w:val="000000"/>
+                <w:lang w:eastAsia="es-ES"/>
+              </w:rPr>
+              <w:t xml:space="preserve"> Mean </w:t>
+            </w:r>
+            <w:proofErr w:type="spellStart"/>
+            <w:r>
+              <w:rPr>
+                <w:rFonts w:ascii="Calibri" w:eastAsia="Times New Roman" w:hAnsi="Calibri" w:cs="Calibri"/>
+                <w:color w:val="000000"/>
+                <w:lang w:eastAsia="es-ES"/>
+              </w:rPr>
+              <w:t>Difference</w:t>
+            </w:r>
+            <w:proofErr w:type="spellEnd"/>
           </w:p>
         </w:tc>
         <w:tc>
@@ -3626,8 +3970,36 @@
                 <w:color w:val="000000"/>
                 <w:lang w:eastAsia="es-ES"/>
               </w:rPr>
-              <w:t>z Critical one-tail</w:t>
-            </w:r>
+              <w:t xml:space="preserve">z </w:t>
+            </w:r>
+            <w:proofErr w:type="spellStart"/>
+            <w:r>
+              <w:rPr>
+                <w:rFonts w:ascii="Calibri" w:eastAsia="Times New Roman" w:hAnsi="Calibri" w:cs="Calibri"/>
+                <w:color w:val="000000"/>
+                <w:lang w:eastAsia="es-ES"/>
+              </w:rPr>
+              <w:t>Critical</w:t>
+            </w:r>
+            <w:proofErr w:type="spellEnd"/>
+            <w:r>
+              <w:rPr>
+                <w:rFonts w:ascii="Calibri" w:eastAsia="Times New Roman" w:hAnsi="Calibri" w:cs="Calibri"/>
+                <w:color w:val="000000"/>
+                <w:lang w:eastAsia="es-ES"/>
+              </w:rPr>
+              <w:t xml:space="preserve"> </w:t>
+            </w:r>
+            <w:proofErr w:type="spellStart"/>
+            <w:r>
+              <w:rPr>
+                <w:rFonts w:ascii="Calibri" w:eastAsia="Times New Roman" w:hAnsi="Calibri" w:cs="Calibri"/>
+                <w:color w:val="000000"/>
+                <w:lang w:eastAsia="es-ES"/>
+              </w:rPr>
+              <w:t>one-tail</w:t>
+            </w:r>
+            <w:proofErr w:type="spellEnd"/>
           </w:p>
         </w:tc>
         <w:tc>
@@ -3822,8 +4194,36 @@
                 <w:color w:val="000000"/>
                 <w:lang w:eastAsia="es-ES"/>
               </w:rPr>
-              <w:t>z Critical two-tail</w:t>
-            </w:r>
+              <w:t xml:space="preserve">z </w:t>
+            </w:r>
+            <w:proofErr w:type="spellStart"/>
+            <w:r>
+              <w:rPr>
+                <w:rFonts w:ascii="Calibri" w:eastAsia="Times New Roman" w:hAnsi="Calibri" w:cs="Calibri"/>
+                <w:color w:val="000000"/>
+                <w:lang w:eastAsia="es-ES"/>
+              </w:rPr>
+              <w:t>Critical</w:t>
+            </w:r>
+            <w:proofErr w:type="spellEnd"/>
+            <w:r>
+              <w:rPr>
+                <w:rFonts w:ascii="Calibri" w:eastAsia="Times New Roman" w:hAnsi="Calibri" w:cs="Calibri"/>
+                <w:color w:val="000000"/>
+                <w:lang w:eastAsia="es-ES"/>
+              </w:rPr>
+              <w:t xml:space="preserve"> </w:t>
+            </w:r>
+            <w:proofErr w:type="spellStart"/>
+            <w:r>
+              <w:rPr>
+                <w:rFonts w:ascii="Calibri" w:eastAsia="Times New Roman" w:hAnsi="Calibri" w:cs="Calibri"/>
+                <w:color w:val="000000"/>
+                <w:lang w:eastAsia="es-ES"/>
+              </w:rPr>
+              <w:t>two-tail</w:t>
+            </w:r>
+            <w:proofErr w:type="spellEnd"/>
           </w:p>
         </w:tc>
         <w:tc>
@@ -3933,8 +4333,6 @@
         <w:t>.</w:t>
       </w:r>
     </w:p>
-    <w:p/>
-    <w:p/>
     <w:p/>
     <w:tbl>
       <w:tblPr>
@@ -4047,16 +4445,8 @@
           <w:szCs w:val="22"/>
           <w:lang w:eastAsia="ja-JP"/>
         </w:rPr>
-        <w:t>En relación con</w:t>
-      </w:r>
-      <w:r>
-        <w:rPr>
-          <w:rFonts w:asciiTheme="minorHAnsi" w:eastAsiaTheme="minorEastAsia" w:hAnsiTheme="minorHAnsi" w:cstheme="minorBidi"/>
-          <w:sz w:val="22"/>
-          <w:szCs w:val="22"/>
-          <w:lang w:eastAsia="ja-JP"/>
-        </w:rPr>
-        <w:t xml:space="preserve"> las pruebas de rendimiento, se han presentado gráficas que muestran el tiempo promedio tomado por cada prueba en dos ordenadores distintos. Se observa que el tiempo de ejecución de las pruebas es similar en ambos ordenadores, aunque con algunas diferencias notables en ciertos casos. Además, se ha realizado un z-Test de dos muestras para comparar los tiempos promedio </w:t>
+        <w:lastRenderedPageBreak/>
+        <w:t xml:space="preserve">En relación con las pruebas de rendimiento, se han presentado gráficas que muestran el tiempo promedio tomado por cada prueba en dos ordenadores distintos. Se observa que el tiempo de ejecución de las pruebas es similar en ambos ordenadores, aunque con algunas diferencias notables en ciertos casos. Además, se ha realizado un z-Test de dos muestras para comparar los tiempos promedio </w:t>
       </w:r>
       <w:r>
         <w:rPr>
@@ -4181,42 +4571,6 @@
               </w:rPr>
             </w:pPr>
             <w:bookmarkStart w:id="6" w:name="_Toc135907766"/>
-          </w:p>
-          <w:p>
-            <w:pPr>
-              <w:ind w:firstLine="708"/>
-              <w:rPr>
-                <w:sz w:val="20"/>
-                <w:szCs w:val="20"/>
-              </w:rPr>
-            </w:pPr>
-          </w:p>
-          <w:p>
-            <w:pPr>
-              <w:ind w:firstLine="708"/>
-              <w:rPr>
-                <w:sz w:val="20"/>
-                <w:szCs w:val="20"/>
-              </w:rPr>
-            </w:pPr>
-          </w:p>
-          <w:p>
-            <w:pPr>
-              <w:ind w:firstLine="708"/>
-              <w:rPr>
-                <w:sz w:val="20"/>
-                <w:szCs w:val="20"/>
-              </w:rPr>
-            </w:pPr>
-          </w:p>
-          <w:p>
-            <w:pPr>
-              <w:ind w:firstLine="708"/>
-              <w:rPr>
-                <w:sz w:val="20"/>
-                <w:szCs w:val="20"/>
-              </w:rPr>
-            </w:pPr>
           </w:p>
           <w:p>
             <w:pPr>

</xml_diff>